<commit_message>
added moodle-test.docx - to document what's done on moodle-test
</commit_message>
<xml_diff>
--- a/moodle2.docx
+++ b/moodle2.docx
@@ -12,7 +12,34 @@
     </w:p>
     <w:p>
       <w:r>
-        <w:t>Moodle has been installed beseb.lnx.warwick.ac.uk (moodle2.warwick.ac.uk).</w:t>
+        <w:t>Moodle has been installed</w:t>
+      </w:r>
+      <w:r>
+        <w:t xml:space="preserve"> on</w:t>
+      </w:r>
+      <w:r>
+        <w:t xml:space="preserve"> </w:t>
+      </w:r>
+      <w:r>
+        <w:rPr>
+          <w:b/>
+        </w:rPr>
+        <w:t>beseb.lnx.warwick.ac.uk</w:t>
+      </w:r>
+      <w:r>
+        <w:t xml:space="preserve"> (</w:t>
+      </w:r>
+      <w:r>
+        <w:t>also know</w:t>
+      </w:r>
+      <w:r>
+        <w:t>n</w:t>
+      </w:r>
+      <w:r>
+        <w:t xml:space="preserve"> as </w:t>
+      </w:r>
+      <w:r>
+        <w:t>moodle2.warwick.ac.uk).</w:t>
       </w:r>
     </w:p>
     <w:p>
@@ -29,6 +56,12 @@
         <w:t>github</w:t>
       </w:r>
       <w:proofErr w:type="spellEnd"/>
+      <w:r>
+        <w:t xml:space="preserve">: </w:t>
+      </w:r>
+      <w:r>
+        <w:t>https://github.com/moodle/moodle.git</w:t>
+      </w:r>
       <w:r>
         <w:t>.</w:t>
       </w:r>
@@ -63,15 +96,36 @@
     </w:p>
     <w:p>
       <w:r>
+        <w:t>https://github.com/trampgeek/CodeRunner.git</w:t>
+      </w:r>
+    </w:p>
+    <w:p>
+      <w:r>
         <w:t xml:space="preserve">As part of </w:t>
       </w:r>
-      <w:proofErr w:type="spellStart"/>
-      <w:r>
-        <w:t>coderunner</w:t>
-      </w:r>
-      <w:proofErr w:type="spellEnd"/>
-      <w:r>
-        <w:t xml:space="preserve"> install, create 3 symbolic links:</w:t>
+      <w:r>
+        <w:t>the</w:t>
+      </w:r>
+      <w:r>
+        <w:t xml:space="preserve"> install</w:t>
+      </w:r>
+      <w:r>
+        <w:t>ation</w:t>
+      </w:r>
+      <w:r>
+        <w:t>, 3 symbolic links</w:t>
+      </w:r>
+      <w:r>
+        <w:t xml:space="preserve"> were </w:t>
+      </w:r>
+      <w:r>
+        <w:t>create</w:t>
+      </w:r>
+      <w:r>
+        <w:t>d</w:t>
+      </w:r>
+      <w:r>
+        <w:t>:</w:t>
       </w:r>
     </w:p>
     <w:p>
@@ -163,6 +217,17 @@
     </w:p>
     <w:p>
       <w:r>
+        <w:t xml:space="preserve">For installation details see: </w:t>
+      </w:r>
+      <w:r>
+        <w:t>http://stack.bham.ac.uk/moodle/question/type/stack/doc/doc.php/Installation/index.md</w:t>
+      </w:r>
+      <w:r>
+        <w:t xml:space="preserve"> </w:t>
+      </w:r>
+    </w:p>
+    <w:p>
+      <w:r>
         <w:t>As part of the installation, the following were downloaded and added.</w:t>
       </w:r>
     </w:p>
@@ -218,11 +283,9 @@
       <w:r>
         <w:t xml:space="preserve"> </w:t>
       </w:r>
-      <w:proofErr w:type="spellStart"/>
-      <w:r>
-        <w:t>mutlipart</w:t>
-      </w:r>
-      <w:proofErr w:type="spellEnd"/>
+      <w:r>
+        <w:t>multipart</w:t>
+      </w:r>
       <w:r>
         <w:t xml:space="preserve"> behaviour</w:t>
       </w:r>
@@ -258,13 +321,16 @@
       <w:proofErr w:type="spellEnd"/>
     </w:p>
     <w:p>
-      <w:proofErr w:type="spellStart"/>
-      <w:r>
-        <w:t>Jobe</w:t>
-      </w:r>
-      <w:proofErr w:type="spellEnd"/>
-      <w:r>
-        <w:t xml:space="preserve"> installed by the </w:t>
+      <w:r>
+        <w:t>https://github.com/trampgeek/jobe.git</w:t>
+      </w:r>
+    </w:p>
+    <w:p>
+      <w:r>
+        <w:t>I</w:t>
+      </w:r>
+      <w:r>
+        <w:t xml:space="preserve">nstalled by the </w:t>
       </w:r>
       <w:proofErr w:type="gramStart"/>
       <w:r>
@@ -314,6 +380,9 @@
       </w:r>
       <w:proofErr w:type="spellStart"/>
       <w:r>
+        <w:rPr>
+          <w:b/>
+        </w:rPr>
         <w:t>beseb</w:t>
       </w:r>
       <w:proofErr w:type="spellEnd"/>
@@ -322,6 +391,9 @@
       </w:r>
       <w:proofErr w:type="spellStart"/>
       <w:r>
+        <w:rPr>
+          <w:b/>
+        </w:rPr>
         <w:t>betlo</w:t>
       </w:r>
       <w:proofErr w:type="spellEnd"/>
@@ -381,33 +453,35 @@
     </w:p>
     <w:p>
       <w:r>
-        <w:t xml:space="preserve">Shibboleth configuration parameters where taken from </w:t>
-      </w:r>
-      <w:proofErr w:type="spellStart"/>
-      <w:r>
-        <w:t>moodle</w:t>
-      </w:r>
-      <w:proofErr w:type="spellEnd"/>
-      <w:r>
-        <w:t>-test.</w:t>
-      </w:r>
-    </w:p>
-    <w:p>
-      <w:r>
-        <w:t xml:space="preserve">At the moment the logout page redirects to </w:t>
-      </w:r>
-      <w:proofErr w:type="spellStart"/>
-      <w:r>
-        <w:t>moodle</w:t>
-      </w:r>
-      <w:proofErr w:type="spellEnd"/>
-      <w:r>
-        <w:t>-test; it must be changed.</w:t>
-      </w:r>
-    </w:p>
-    <w:p>
+        <w:t>Shibboleth configuration parameters where taken from moodle-test</w:t>
+      </w:r>
+      <w:r>
+        <w:t>.warwick.ac.uk</w:t>
+      </w:r>
+      <w:r>
+        <w:t>.</w:t>
+      </w:r>
+    </w:p>
+    <w:p>
+      <w:r>
+        <w:t>At the moment the logout page redirects to moodle-test</w:t>
+      </w:r>
+      <w:r>
+        <w:t>.warwick.ac.uk</w:t>
+      </w:r>
+      <w:r>
+        <w:t>; it must be changed.</w:t>
+      </w:r>
+    </w:p>
+    <w:p>
+      <w:r>
+        <w:t xml:space="preserve">09 October 2014: </w:t>
+      </w:r>
       <w:r>
         <w:t>Logout page ‘fixed’</w:t>
+      </w:r>
+      <w:r>
+        <w:t>!</w:t>
       </w:r>
     </w:p>
     <w:p/>
@@ -423,13 +497,13 @@
         </w:rPr>
         <w:t>Site administrators</w:t>
       </w:r>
+    </w:p>
+    <w:p>
+      <w:r>
+        <w:t>Samuel Moulem</w:t>
+      </w:r>
       <w:bookmarkStart w:id="0" w:name="_GoBack"/>
       <w:bookmarkEnd w:id="0"/>
-    </w:p>
-    <w:p>
-      <w:r>
-        <w:t>Samuel Moulem</w:t>
-      </w:r>
     </w:p>
     <w:p>
       <w:r>
@@ -902,6 +976,17 @@
       <w:szCs w:val="32"/>
     </w:rPr>
   </w:style>
+  <w:style w:type="character" w:styleId="Hyperlink">
+    <w:name w:val="Hyperlink"/>
+    <w:basedOn w:val="DefaultParagraphFont"/>
+    <w:uiPriority w:val="99"/>
+    <w:unhideWhenUsed/>
+    <w:rsid w:val="006F3877"/>
+    <w:rPr>
+      <w:color w:val="0563C1" w:themeColor="hyperlink"/>
+      <w:u w:val="single"/>
+    </w:rPr>
+  </w:style>
 </w:styles>
 </file>
 

</xml_diff>

<commit_message>
added coderunner example files
</commit_message>
<xml_diff>
--- a/moodle2.docx
+++ b/moodle2.docx
@@ -116,13 +116,7 @@
         <w:t>, 3 symbolic links</w:t>
       </w:r>
       <w:r>
-        <w:t xml:space="preserve"> were </w:t>
-      </w:r>
-      <w:r>
-        <w:t>create</w:t>
-      </w:r>
-      <w:r>
-        <w:t>d</w:t>
+        <w:t xml:space="preserve"> were created</w:t>
       </w:r>
       <w:r>
         <w:t>:</w:t>
@@ -441,69 +435,104 @@
     <w:p>
       <w:pPr>
         <w:rPr>
-          <w:b/>
+          <w:u w:val="single"/>
         </w:rPr>
       </w:pPr>
       <w:r>
         <w:rPr>
-          <w:b/>
-        </w:rPr>
-        <w:t>Shibboleth Sign on (SSO)</w:t>
-      </w:r>
-    </w:p>
-    <w:p>
-      <w:r>
-        <w:t>Shibboleth configuration parameters where taken from moodle-test</w:t>
-      </w:r>
-      <w:r>
-        <w:t>.warwick.ac.uk</w:t>
-      </w:r>
-      <w:r>
-        <w:t>.</w:t>
-      </w:r>
-    </w:p>
-    <w:p>
-      <w:r>
-        <w:t>At the moment the logout page redirects to moodle-test</w:t>
-      </w:r>
-      <w:r>
-        <w:t>.warwick.ac.uk</w:t>
-      </w:r>
-      <w:r>
-        <w:t>; it must be changed.</w:t>
-      </w:r>
-    </w:p>
-    <w:p>
-      <w:r>
-        <w:t xml:space="preserve">09 October 2014: </w:t>
-      </w:r>
-      <w:r>
-        <w:t>Logout page ‘fixed’</w:t>
-      </w:r>
-      <w:r>
-        <w:t>!</w:t>
-      </w:r>
-    </w:p>
-    <w:p/>
-    <w:p>
-      <w:pPr>
-        <w:rPr>
-          <w:b/>
-        </w:rPr>
-      </w:pPr>
-      <w:r>
-        <w:rPr>
-          <w:b/>
-        </w:rPr>
-        <w:t>Site administrators</w:t>
-      </w:r>
-    </w:p>
-    <w:p>
-      <w:r>
-        <w:t>Samuel Moulem</w:t>
+          <w:u w:val="single"/>
+        </w:rPr>
+        <w:t>10 October 2014:</w:t>
+      </w:r>
+    </w:p>
+    <w:p>
+      <w:r>
+        <w:t xml:space="preserve">Tested </w:t>
+      </w:r>
+      <w:proofErr w:type="spellStart"/>
+      <w:r>
+        <w:t>CodeRunne</w:t>
       </w:r>
       <w:bookmarkStart w:id="0" w:name="_GoBack"/>
       <w:bookmarkEnd w:id="0"/>
+      <w:r>
+        <w:t>r</w:t>
+      </w:r>
+      <w:proofErr w:type="spellEnd"/>
+      <w:r>
+        <w:t xml:space="preserve"> by creating quizzes with questions.</w:t>
+      </w:r>
+    </w:p>
+    <w:p>
+      <w:r>
+        <w:t>Seems to work well; I get the expected outcomes.</w:t>
+      </w:r>
+    </w:p>
+    <w:p>
+      <w:pPr>
+        <w:rPr>
+          <w:b/>
+        </w:rPr>
+      </w:pPr>
+      <w:r>
+        <w:rPr>
+          <w:b/>
+        </w:rPr>
+        <w:t>Shibboleth Sign on (SSO)</w:t>
+      </w:r>
+    </w:p>
+    <w:p>
+      <w:r>
+        <w:lastRenderedPageBreak/>
+        <w:t>Shibboleth configuration parameters where taken from moodle-test</w:t>
+      </w:r>
+      <w:r>
+        <w:t>.warwick.ac.uk</w:t>
+      </w:r>
+      <w:r>
+        <w:t>.</w:t>
+      </w:r>
+    </w:p>
+    <w:p>
+      <w:r>
+        <w:t>At the moment the logout page redirects to moodle-test</w:t>
+      </w:r>
+      <w:r>
+        <w:t>.warwick.ac.uk</w:t>
+      </w:r>
+      <w:r>
+        <w:t>; it must be changed.</w:t>
+      </w:r>
+    </w:p>
+    <w:p>
+      <w:r>
+        <w:t xml:space="preserve">09 October 2014: </w:t>
+      </w:r>
+      <w:r>
+        <w:t>Logout page ‘fixed’</w:t>
+      </w:r>
+      <w:r>
+        <w:t>!</w:t>
+      </w:r>
+    </w:p>
+    <w:p/>
+    <w:p>
+      <w:pPr>
+        <w:rPr>
+          <w:b/>
+        </w:rPr>
+      </w:pPr>
+      <w:r>
+        <w:rPr>
+          <w:b/>
+        </w:rPr>
+        <w:t>Site administrators</w:t>
+      </w:r>
+    </w:p>
+    <w:p>
+      <w:r>
+        <w:t>Samuel Moulem</w:t>
+      </w:r>
     </w:p>
     <w:p>
       <w:r>

</xml_diff>

<commit_message>
add latest changes on Moodle2
 - changes on navigation menu
 - HTML block with message to warn users
</commit_message>
<xml_diff>
--- a/moodle2.docx
+++ b/moodle2.docx
@@ -43,9 +43,19 @@
       </w:r>
     </w:p>
     <w:p>
-      <w:r>
-        <w:t>The codebase has been taken from the github</w:t>
-      </w:r>
+      <w:proofErr w:type="gramStart"/>
+      <w:r>
+        <w:t>The codebase</w:t>
+      </w:r>
+      <w:proofErr w:type="gramEnd"/>
+      <w:r>
+        <w:t xml:space="preserve"> has been taken from the </w:t>
+      </w:r>
+      <w:proofErr w:type="spellStart"/>
+      <w:r>
+        <w:t>github</w:t>
+      </w:r>
+      <w:proofErr w:type="spellEnd"/>
       <w:r>
         <w:t xml:space="preserve">: </w:t>
       </w:r>
@@ -58,7 +68,15 @@
     </w:p>
     <w:p>
       <w:r>
-        <w:t>A couple of plugins have also been installed; they were all taken from the github:</w:t>
+        <w:t xml:space="preserve">A couple of plugins have also been installed; they were all taken from the </w:t>
+      </w:r>
+      <w:proofErr w:type="spellStart"/>
+      <w:r>
+        <w:t>github</w:t>
+      </w:r>
+      <w:proofErr w:type="spellEnd"/>
+      <w:r>
+        <w:t>:</w:t>
       </w:r>
     </w:p>
     <w:p>
@@ -67,12 +85,14 @@
           <w:b/>
         </w:rPr>
       </w:pPr>
+      <w:proofErr w:type="spellStart"/>
       <w:r>
         <w:rPr>
           <w:b/>
         </w:rPr>
         <w:t>Coderunner</w:t>
       </w:r>
+      <w:proofErr w:type="spellEnd"/>
     </w:p>
     <w:p>
       <w:r>
@@ -107,23 +127,73 @@
         <w:t xml:space="preserve">1 </w:t>
       </w:r>
       <w:r>
-        <w:t>&lt;moodlehome&gt;/question/type/coderunner -&gt; coderunner</w:t>
-      </w:r>
+        <w:t>&lt;</w:t>
+      </w:r>
+      <w:proofErr w:type="spellStart"/>
+      <w:r>
+        <w:t>moodlehome</w:t>
+      </w:r>
+      <w:proofErr w:type="spellEnd"/>
+      <w:r>
+        <w:t>&gt;/question/type/</w:t>
+      </w:r>
+      <w:proofErr w:type="spellStart"/>
+      <w:r>
+        <w:t>coderunner</w:t>
+      </w:r>
+      <w:proofErr w:type="spellEnd"/>
+      <w:r>
+        <w:t xml:space="preserve"> -&gt; </w:t>
+      </w:r>
+      <w:proofErr w:type="spellStart"/>
+      <w:r>
+        <w:t>coderunner</w:t>
+      </w:r>
+      <w:proofErr w:type="spellEnd"/>
     </w:p>
     <w:p>
       <w:r>
         <w:t xml:space="preserve">2 </w:t>
       </w:r>
       <w:r>
-        <w:t>&lt;moodlehome&gt;/question/behaviour/adaptive_adapted_for_coderunner -&gt; adaptive_adapted_for_coderunner</w:t>
-      </w:r>
+        <w:t>&lt;</w:t>
+      </w:r>
+      <w:proofErr w:type="spellStart"/>
+      <w:r>
+        <w:t>moodlehome</w:t>
+      </w:r>
+      <w:proofErr w:type="spellEnd"/>
+      <w:r>
+        <w:t>&gt;/question/behaviour/</w:t>
+      </w:r>
+      <w:proofErr w:type="spellStart"/>
+      <w:r>
+        <w:t>adaptive_adapted_for_coderunner</w:t>
+      </w:r>
+      <w:proofErr w:type="spellEnd"/>
+      <w:r>
+        <w:t xml:space="preserve"> -&gt; </w:t>
+      </w:r>
+      <w:proofErr w:type="spellStart"/>
+      <w:r>
+        <w:t>adaptive_adapted_for_coderunner</w:t>
+      </w:r>
+      <w:proofErr w:type="spellEnd"/>
     </w:p>
     <w:p>
       <w:r>
         <w:t xml:space="preserve">3 </w:t>
       </w:r>
       <w:r>
-        <w:t>&lt;moodlehome&gt;/local/Twig -&gt; Twig</w:t>
+        <w:t>&lt;</w:t>
+      </w:r>
+      <w:proofErr w:type="spellStart"/>
+      <w:r>
+        <w:t>moodlehome</w:t>
+      </w:r>
+      <w:proofErr w:type="spellEnd"/>
+      <w:r>
+        <w:t>&gt;/local/Twig -&gt; Twig</w:t>
       </w:r>
     </w:p>
     <w:p>
@@ -167,31 +237,43 @@
       <w:pPr>
         <w:ind w:firstLine="720"/>
       </w:pPr>
+      <w:proofErr w:type="gramStart"/>
       <w:r>
         <w:t>d</w:t>
       </w:r>
       <w:r>
-        <w:t>eferred feedback with explicit validation behaviour</w:t>
+        <w:t>eferred</w:t>
+      </w:r>
+      <w:proofErr w:type="gramEnd"/>
+      <w:r>
+        <w:t xml:space="preserve"> feedback with explicit validation behaviour</w:t>
       </w:r>
     </w:p>
     <w:p>
       <w:pPr>
         <w:ind w:firstLine="720"/>
       </w:pPr>
+      <w:proofErr w:type="gramStart"/>
       <w:r>
         <w:t>d</w:t>
       </w:r>
       <w:r>
-        <w:t>eferred feedback with CBM and explicit validation behaviour</w:t>
+        <w:t>eferred</w:t>
+      </w:r>
+      <w:proofErr w:type="gramEnd"/>
+      <w:r>
+        <w:t xml:space="preserve"> feedback with CBM and explicit validation behaviour</w:t>
       </w:r>
     </w:p>
     <w:p>
       <w:pPr>
         <w:ind w:firstLine="720"/>
       </w:pPr>
+      <w:proofErr w:type="gramStart"/>
       <w:r>
         <w:t>adaptive</w:t>
       </w:r>
+      <w:proofErr w:type="gramEnd"/>
       <w:r>
         <w:t xml:space="preserve"> </w:t>
       </w:r>
@@ -223,12 +305,14 @@
           <w:b/>
         </w:rPr>
       </w:pPr>
+      <w:proofErr w:type="spellStart"/>
       <w:r>
         <w:rPr>
           <w:b/>
         </w:rPr>
         <w:t>Jobe</w:t>
       </w:r>
+      <w:proofErr w:type="spellEnd"/>
     </w:p>
     <w:p>
       <w:r>
@@ -240,16 +324,26 @@
         <w:t>I</w:t>
       </w:r>
       <w:r>
-        <w:t>nstalled by the Unix team on a separate virtual machine:</w:t>
-      </w:r>
-    </w:p>
-    <w:p>
-      <w:r>
-        <w:t>Hostname: betlo.lnx.warwick.ac.u</w:t>
-      </w:r>
-      <w:r>
-        <w:t>k</w:t>
-      </w:r>
+        <w:t xml:space="preserve">nstalled by the </w:t>
+      </w:r>
+      <w:proofErr w:type="gramStart"/>
+      <w:r>
+        <w:t>Unix</w:t>
+      </w:r>
+      <w:proofErr w:type="gramEnd"/>
+      <w:r>
+        <w:t xml:space="preserve"> team on a separate virtual machine:</w:t>
+      </w:r>
+    </w:p>
+    <w:p>
+      <w:r>
+        <w:t xml:space="preserve">Hostname: </w:t>
+      </w:r>
+      <w:proofErr w:type="spellStart"/>
+      <w:r>
+        <w:t>betlo.lnx.warwick.ac.u</w:t>
+      </w:r>
+      <w:proofErr w:type="spellEnd"/>
     </w:p>
     <w:p>
       <w:r>
@@ -257,186 +351,283 @@
       </w:r>
     </w:p>
     <w:p>
-      <w:r>
-        <w:t>GNUPlot and Maxima</w:t>
+      <w:proofErr w:type="spellStart"/>
+      <w:r>
+        <w:t>GNUPlot</w:t>
+      </w:r>
+      <w:proofErr w:type="spellEnd"/>
+      <w:r>
+        <w:t xml:space="preserve"> and Maxima</w:t>
       </w:r>
       <w:r>
         <w:t xml:space="preserve"> should be installed</w:t>
       </w:r>
     </w:p>
     <w:p>
-      <w:r>
-        <w:t>P</w:t>
-      </w:r>
-      <w:r>
-        <w:t>ython</w:t>
-      </w:r>
-      <w:r>
-        <w:t xml:space="preserve"> 2.6 is installed on moodle2</w:t>
-      </w:r>
-      <w:r>
-        <w:t xml:space="preserve"> and moodle-test</w:t>
-      </w:r>
-      <w:r>
-        <w:t xml:space="preserve">; </w:t>
-      </w:r>
-      <w:r>
-        <w:t xml:space="preserve">Python 3 is needed to test Jobe with 'testsubmit.py' (provided with Jobe). As a result, </w:t>
-      </w:r>
-      <w:r>
-        <w:t>we were not able to use testsubmit.py.</w:t>
-      </w:r>
-    </w:p>
-    <w:p>
-      <w:r>
-        <w:t xml:space="preserve">Jobe </w:t>
-      </w:r>
-      <w:r>
-        <w:t>seem</w:t>
-      </w:r>
-      <w:r>
-        <w:t>s to</w:t>
-      </w:r>
-      <w:r>
-        <w:t xml:space="preserve"> work though</w:t>
-      </w:r>
+      <w:proofErr w:type="gramStart"/>
+      <w:r>
+        <w:t>python</w:t>
+      </w:r>
+      <w:proofErr w:type="gramEnd"/>
+      <w:r>
+        <w:t xml:space="preserve"> 2.6 is installed on both </w:t>
+      </w:r>
+      <w:proofErr w:type="spellStart"/>
+      <w:r>
+        <w:rPr>
+          <w:b/>
+        </w:rPr>
+        <w:t>beseb</w:t>
+      </w:r>
+      <w:proofErr w:type="spellEnd"/>
+      <w:r>
+        <w:t xml:space="preserve"> and </w:t>
+      </w:r>
+      <w:proofErr w:type="spellStart"/>
+      <w:r>
+        <w:rPr>
+          <w:b/>
+        </w:rPr>
+        <w:t>betlo</w:t>
+      </w:r>
+      <w:proofErr w:type="spellEnd"/>
+      <w:r>
+        <w:t xml:space="preserve">; the documentation indicates python 3 is required to use </w:t>
+      </w:r>
+      <w:proofErr w:type="spellStart"/>
+      <w:r>
+        <w:t>Jobe</w:t>
+      </w:r>
+      <w:proofErr w:type="spellEnd"/>
       <w:r>
         <w:t>.</w:t>
       </w:r>
-      <w:r>
-        <w:t xml:space="preserve"> I’ve created sample questions, some about Python 3 coding, and Jobe seems to </w:t>
-      </w:r>
-      <w:r>
-        <w:t>work</w:t>
-      </w:r>
-      <w:r>
-        <w:t xml:space="preserve"> </w:t>
-      </w:r>
-      <w:r>
-        <w:t>as expected</w:t>
-      </w:r>
-      <w:r>
-        <w:t>. I s</w:t>
-      </w:r>
-      <w:r>
-        <w:t>uppose Python 3 is installed</w:t>
-      </w:r>
+    </w:p>
+    <w:p>
+      <w:r>
+        <w:t xml:space="preserve">Python 3 is also needed to test </w:t>
+      </w:r>
+      <w:proofErr w:type="spellStart"/>
+      <w:r>
+        <w:t>Jobe</w:t>
+      </w:r>
+      <w:proofErr w:type="spellEnd"/>
+      <w:r>
+        <w:t xml:space="preserve"> with 'testsubmit.py' (provided with </w:t>
+      </w:r>
+      <w:proofErr w:type="spellStart"/>
+      <w:r>
+        <w:t>Jobe</w:t>
+      </w:r>
+      <w:proofErr w:type="spellEnd"/>
+      <w:r>
+        <w:t xml:space="preserve">). As a result, </w:t>
+      </w:r>
+      <w:proofErr w:type="spellStart"/>
+      <w:r>
+        <w:t>Jobe</w:t>
+      </w:r>
+      <w:proofErr w:type="spellEnd"/>
+      <w:r>
+        <w:t xml:space="preserve"> hasn’t been tested and we are not yet sure it works.</w:t>
+      </w:r>
+    </w:p>
+    <w:p>
+      <w:pPr>
+        <w:rPr>
+          <w:u w:val="single"/>
+        </w:rPr>
+      </w:pPr>
+      <w:r>
+        <w:rPr>
+          <w:u w:val="single"/>
+        </w:rPr>
+        <w:t>10 October 2014:</w:t>
+      </w:r>
+    </w:p>
+    <w:p>
+      <w:r>
+        <w:t xml:space="preserve">Tested </w:t>
+      </w:r>
+      <w:proofErr w:type="spellStart"/>
+      <w:r>
+        <w:t>CodeRunner</w:t>
+      </w:r>
+      <w:proofErr w:type="spellEnd"/>
+      <w:r>
+        <w:t xml:space="preserve"> by creating quizzes with questions.</w:t>
+      </w:r>
+    </w:p>
+    <w:p>
+      <w:r>
+        <w:t>Seems to work well; I get the expected outcomes.</w:t>
+      </w:r>
+    </w:p>
+    <w:p>
+      <w:pPr>
+        <w:rPr>
+          <w:b/>
+        </w:rPr>
+      </w:pPr>
+      <w:r>
+        <w:rPr>
+          <w:b/>
+        </w:rPr>
+        <w:t>Shibboleth Sign on (SSO)</w:t>
+      </w:r>
+    </w:p>
+    <w:p>
+      <w:r>
+        <w:lastRenderedPageBreak/>
+        <w:t>Shibboleth configuration parameters where taken from moodle-test</w:t>
+      </w:r>
+      <w:r>
+        <w:t>.warwick.ac.uk</w:t>
+      </w:r>
+      <w:r>
+        <w:t>.</w:t>
+      </w:r>
+    </w:p>
+    <w:p>
+      <w:r>
+        <w:t>At the moment the logout page redirects to moodle-test</w:t>
+      </w:r>
+      <w:r>
+        <w:t>.warwick.ac.uk</w:t>
+      </w:r>
+      <w:r>
+        <w:t>; it must be changed.</w:t>
+      </w:r>
+    </w:p>
+    <w:p>
+      <w:r>
+        <w:t xml:space="preserve">09 October 2014: </w:t>
+      </w:r>
+      <w:r>
+        <w:t>Logout page ‘fixed’</w:t>
+      </w:r>
+      <w:r>
+        <w:t>!</w:t>
+      </w:r>
+    </w:p>
+    <w:p/>
+    <w:p>
+      <w:pPr>
+        <w:rPr>
+          <w:b/>
+        </w:rPr>
+      </w:pPr>
+      <w:r>
+        <w:rPr>
+          <w:b/>
+        </w:rPr>
+        <w:t>Site administrators</w:t>
+      </w:r>
+    </w:p>
+    <w:p>
+      <w:r>
+        <w:t>Samuel Moulem</w:t>
+      </w:r>
+    </w:p>
+    <w:p>
+      <w:r>
+        <w:t>Russell Boyatt</w:t>
+      </w:r>
+    </w:p>
+    <w:p>
+      <w:r>
+        <w:t>Richard Clay</w:t>
+      </w:r>
+    </w:p>
+    <w:p>
+      <w:r>
+        <w:t>Jim Judges</w:t>
+      </w:r>
+    </w:p>
+    <w:p>
+      <w:pPr>
+        <w:rPr>
+          <w:b/>
+        </w:rPr>
+      </w:pPr>
+      <w:r>
+        <w:rPr>
+          <w:b/>
+        </w:rPr>
+        <w:t>Changes to theme</w:t>
+      </w:r>
+    </w:p>
+    <w:p>
+      <w:pPr>
+        <w:rPr>
+          <w:u w:val="single"/>
+        </w:rPr>
+      </w:pPr>
+      <w:proofErr w:type="spellStart"/>
+      <w:r>
+        <w:rPr>
+          <w:u w:val="single"/>
+        </w:rPr>
+        <w:t>Warwickclean</w:t>
+      </w:r>
+      <w:proofErr w:type="spellEnd"/>
+    </w:p>
+    <w:p>
+      <w:proofErr w:type="spellStart"/>
+      <w:proofErr w:type="gramStart"/>
+      <w:r>
+        <w:t>core_renderer.php</w:t>
+      </w:r>
+      <w:proofErr w:type="spellEnd"/>
+      <w:proofErr w:type="gramEnd"/>
+      <w:r>
+        <w:t xml:space="preserve"> has been modified to remove the categories in the menu</w:t>
+      </w:r>
+      <w:r>
+        <w:t>.</w:t>
+      </w:r>
+    </w:p>
+    <w:p>
+      <w:r>
+        <w:t>- Links on the navigation menu are hard-coded. They are in</w:t>
+      </w:r>
+    </w:p>
+    <w:p>
+      <w:r>
+        <w:t>MOODLEDIR/theme/</w:t>
+      </w:r>
+      <w:proofErr w:type="spellStart"/>
+      <w:r>
+        <w:t>warwickclean</w:t>
+      </w:r>
+      <w:proofErr w:type="spellEnd"/>
+      <w:r>
+        <w:t>/</w:t>
+      </w:r>
+      <w:r>
+        <w:t>renders/</w:t>
+      </w:r>
+      <w:proofErr w:type="spellStart"/>
+      <w:r>
+        <w:t>core_renderer.php</w:t>
+      </w:r>
+      <w:proofErr w:type="spellEnd"/>
+    </w:p>
+    <w:p>
       <w:bookmarkStart w:id="0" w:name="_GoBack"/>
       <w:bookmarkEnd w:id="0"/>
       <w:r>
-        <w:t>.</w:t>
-      </w:r>
-    </w:p>
-    <w:p>
-      <w:r>
-        <w:t>I don’t have shell access to the Jobe server (</w:t>
-      </w:r>
-      <w:r>
-        <w:t>betlo.lnx.warwick.ac.uk</w:t>
-      </w:r>
-      <w:r>
-        <w:t xml:space="preserve"> / </w:t>
-      </w:r>
-      <w:r>
-        <w:t>10.70.13.42</w:t>
-      </w:r>
-      <w:r>
-        <w:t>); so I can’t say for sure what is installed on it.</w:t>
-      </w:r>
-    </w:p>
-    <w:p/>
-    <w:p>
-      <w:pPr>
-        <w:rPr>
-          <w:u w:val="single"/>
-        </w:rPr>
-      </w:pPr>
-      <w:r>
-        <w:rPr>
-          <w:u w:val="single"/>
-        </w:rPr>
-        <w:t>10 October 2014:</w:t>
-      </w:r>
-    </w:p>
-    <w:p>
-      <w:r>
-        <w:lastRenderedPageBreak/>
-        <w:t>Tested CodeRunner by creating quizzes with questions.</w:t>
-      </w:r>
-    </w:p>
-    <w:p>
-      <w:r>
-        <w:t>Seems to work well; I get the expected outcomes.</w:t>
-      </w:r>
-    </w:p>
-    <w:p>
-      <w:pPr>
-        <w:rPr>
-          <w:b/>
-        </w:rPr>
-      </w:pPr>
-      <w:r>
-        <w:rPr>
-          <w:b/>
-        </w:rPr>
-        <w:t>Shibboleth Sign on (SSO)</w:t>
-      </w:r>
-    </w:p>
-    <w:p>
-      <w:r>
-        <w:t>Shibboleth configuration parameters where taken from moodle-test</w:t>
-      </w:r>
-      <w:r>
-        <w:t>.warwick.ac.uk</w:t>
-      </w:r>
-      <w:r>
-        <w:t>.</w:t>
-      </w:r>
-    </w:p>
-    <w:p>
-      <w:r>
-        <w:t>At the moment the logout page redirects to moodle-test</w:t>
-      </w:r>
-      <w:r>
-        <w:t>.warwick.ac.uk</w:t>
-      </w:r>
-      <w:r>
-        <w:t>; it must be changed.</w:t>
-      </w:r>
-    </w:p>
-    <w:p>
-      <w:r>
-        <w:t xml:space="preserve">09 October 2014: </w:t>
-      </w:r>
-      <w:r>
-        <w:t>Logout page ‘fixed’</w:t>
-      </w:r>
-      <w:r>
-        <w:t>!</w:t>
-      </w:r>
-    </w:p>
-    <w:p/>
-    <w:p>
-      <w:pPr>
-        <w:rPr>
-          <w:b/>
-        </w:rPr>
-      </w:pPr>
-      <w:r>
-        <w:rPr>
-          <w:b/>
-        </w:rPr>
-        <w:t>Site administrators</w:t>
-      </w:r>
-    </w:p>
-    <w:p>
-      <w:r>
-        <w:t>Samuel Moulem</w:t>
-      </w:r>
-    </w:p>
-    <w:p>
-      <w:r>
-        <w:t>Russell Boyatt</w:t>
+        <w:t>Have removed navigation block from Moodle2 so that users don't click on 'My courses'.</w:t>
+      </w:r>
+    </w:p>
+    <w:p>
+      <w:r>
+        <w:t>Have added a block with a message stating the site isn't Moodle @ Warwick (should appear on all pages).</w:t>
+      </w:r>
+    </w:p>
+    <w:p>
+      <w:r>
+        <w:t>Have added a block with links so that users can navigate back to the 'Main Moodle' (should also appear on all pages).</w:t>
       </w:r>
     </w:p>
     <w:sectPr>
@@ -1178,4 +1369,194 @@
     </a:ext>
   </a:extLst>
 </a:theme>
+</file>
+
+<file path=customXml/item1.xml><?xml version="1.0" encoding="utf-8"?>
+<p:properties xmlns:p="http://schemas.microsoft.com/office/2006/metadata/properties" xmlns:xsi="http://www.w3.org/2001/XMLSchema-instance" xmlns:pc="http://schemas.microsoft.com/office/infopath/2007/PartnerControls">
+  <documentManagement/>
+</p:properties>
+</file>
+
+<file path=customXml/item2.xml><?xml version="1.0" encoding="utf-8"?>
+<?mso-contentType ?>
+<FormTemplates xmlns="http://schemas.microsoft.com/sharepoint/v3/contenttype/forms">
+  <Display>DocumentLibraryForm</Display>
+  <Edit>DocumentLibraryForm</Edit>
+  <New>DocumentLibraryForm</New>
+</FormTemplates>
+</file>
+
+<file path=customXml/item3.xml><?xml version="1.0" encoding="utf-8"?>
+<ct:contentTypeSchema xmlns:ct="http://schemas.microsoft.com/office/2006/metadata/contentType" xmlns:ma="http://schemas.microsoft.com/office/2006/metadata/properties/metaAttributes" ct:_="" ma:_="" ma:contentTypeName="Document" ma:contentTypeID="0x0101005F43AE0748996046A5EC27A8294C3DD5" ma:contentTypeVersion="1" ma:contentTypeDescription="Create a new document." ma:contentTypeScope="" ma:versionID="d8b31ef5a0b0a900a1443d47a4554273">
+  <xsd:schema xmlns:xsd="http://www.w3.org/2001/XMLSchema" xmlns:xs="http://www.w3.org/2001/XMLSchema" xmlns:p="http://schemas.microsoft.com/office/2006/metadata/properties" xmlns:ns2="07912297-0d2c-4681-8a11-b62e3f584095" targetNamespace="http://schemas.microsoft.com/office/2006/metadata/properties" ma:root="true" ma:fieldsID="feeadf734074b5f5a25ec94d63293d92" ns2:_="">
+    <xsd:import namespace="07912297-0d2c-4681-8a11-b62e3f584095"/>
+    <xsd:element name="properties">
+      <xsd:complexType>
+        <xsd:sequence>
+          <xsd:element name="documentManagement">
+            <xsd:complexType>
+              <xsd:all>
+                <xsd:element ref="ns2:SharedWithUsers" minOccurs="0"/>
+              </xsd:all>
+            </xsd:complexType>
+          </xsd:element>
+        </xsd:sequence>
+      </xsd:complexType>
+    </xsd:element>
+  </xsd:schema>
+  <xsd:schema xmlns:xsd="http://www.w3.org/2001/XMLSchema" xmlns:xs="http://www.w3.org/2001/XMLSchema" xmlns:dms="http://schemas.microsoft.com/office/2006/documentManagement/types" xmlns:pc="http://schemas.microsoft.com/office/infopath/2007/PartnerControls" targetNamespace="07912297-0d2c-4681-8a11-b62e3f584095" elementFormDefault="qualified">
+    <xsd:import namespace="http://schemas.microsoft.com/office/2006/documentManagement/types"/>
+    <xsd:import namespace="http://schemas.microsoft.com/office/infopath/2007/PartnerControls"/>
+    <xsd:element name="SharedWithUsers" ma:index="8" nillable="true" ma:displayName="Shared With" ma:internalName="SharedWithUsers" ma:readOnly="true">
+      <xsd:complexType>
+        <xsd:complexContent>
+          <xsd:extension base="dms:UserMulti">
+            <xsd:sequence>
+              <xsd:element name="UserInfo" minOccurs="0" maxOccurs="unbounded">
+                <xsd:complexType>
+                  <xsd:sequence>
+                    <xsd:element name="DisplayName" type="xsd:string" minOccurs="0"/>
+                    <xsd:element name="AccountId" type="dms:UserId" minOccurs="0" nillable="true"/>
+                    <xsd:element name="AccountType" type="xsd:string" minOccurs="0"/>
+                  </xsd:sequence>
+                </xsd:complexType>
+              </xsd:element>
+            </xsd:sequence>
+          </xsd:extension>
+        </xsd:complexContent>
+      </xsd:complexType>
+    </xsd:element>
+  </xsd:schema>
+  <xsd:schema xmlns="http://schemas.openxmlformats.org/package/2006/metadata/core-properties" xmlns:xsd="http://www.w3.org/2001/XMLSchema" xmlns:xsi="http://www.w3.org/2001/XMLSchema-instance" xmlns:dc="http://purl.org/dc/elements/1.1/" xmlns:dcterms="http://purl.org/dc/terms/" xmlns:odoc="http://schemas.microsoft.com/internal/obd" targetNamespace="http://schemas.openxmlformats.org/package/2006/metadata/core-properties" elementFormDefault="qualified" attributeFormDefault="unqualified" blockDefault="#all">
+    <xsd:import namespace="http://purl.org/dc/elements/1.1/" schemaLocation="http://dublincore.org/schemas/xmls/qdc/2003/04/02/dc.xsd"/>
+    <xsd:import namespace="http://purl.org/dc/terms/" schemaLocation="http://dublincore.org/schemas/xmls/qdc/2003/04/02/dcterms.xsd"/>
+    <xsd:element name="coreProperties" type="CT_coreProperties"/>
+    <xsd:complexType name="CT_coreProperties">
+      <xsd:all>
+        <xsd:element ref="dc:creator" minOccurs="0" maxOccurs="1"/>
+        <xsd:element ref="dcterms:created" minOccurs="0" maxOccurs="1"/>
+        <xsd:element ref="dc:identifier" minOccurs="0" maxOccurs="1"/>
+        <xsd:element name="contentType" minOccurs="0" maxOccurs="1" type="xsd:string" ma:index="0" ma:displayName="Content Type"/>
+        <xsd:element ref="dc:title" minOccurs="0" maxOccurs="1" ma:index="4" ma:displayName="Title"/>
+        <xsd:element ref="dc:subject" minOccurs="0" maxOccurs="1"/>
+        <xsd:element ref="dc:description" minOccurs="0" maxOccurs="1"/>
+        <xsd:element name="keywords" minOccurs="0" maxOccurs="1" type="xsd:string"/>
+        <xsd:element ref="dc:language" minOccurs="0" maxOccurs="1"/>
+        <xsd:element name="category" minOccurs="0" maxOccurs="1" type="xsd:string"/>
+        <xsd:element name="version" minOccurs="0" maxOccurs="1" type="xsd:string"/>
+        <xsd:element name="revision" minOccurs="0" maxOccurs="1" type="xsd:string">
+          <xsd:annotation>
+            <xsd:documentation>
+                        This value indicates the number of saves or revisions. The application is responsible for updating this value after each revision.
+                    </xsd:documentation>
+          </xsd:annotation>
+        </xsd:element>
+        <xsd:element name="lastModifiedBy" minOccurs="0" maxOccurs="1" type="xsd:string"/>
+        <xsd:element ref="dcterms:modified" minOccurs="0" maxOccurs="1"/>
+        <xsd:element name="contentStatus" minOccurs="0" maxOccurs="1" type="xsd:string"/>
+      </xsd:all>
+    </xsd:complexType>
+  </xsd:schema>
+  <xs:schema xmlns:pc="http://schemas.microsoft.com/office/infopath/2007/PartnerControls" xmlns:xs="http://www.w3.org/2001/XMLSchema" targetNamespace="http://schemas.microsoft.com/office/infopath/2007/PartnerControls" elementFormDefault="qualified" attributeFormDefault="unqualified">
+    <xs:element name="Person">
+      <xs:complexType>
+        <xs:sequence>
+          <xs:element ref="pc:DisplayName" minOccurs="0"/>
+          <xs:element ref="pc:AccountId" minOccurs="0"/>
+          <xs:element ref="pc:AccountType" minOccurs="0"/>
+        </xs:sequence>
+      </xs:complexType>
+    </xs:element>
+    <xs:element name="DisplayName" type="xs:string"/>
+    <xs:element name="AccountId" type="xs:string"/>
+    <xs:element name="AccountType" type="xs:string"/>
+    <xs:element name="BDCAssociatedEntity">
+      <xs:complexType>
+        <xs:sequence>
+          <xs:element ref="pc:BDCEntity" minOccurs="0" maxOccurs="unbounded"/>
+        </xs:sequence>
+        <xs:attribute ref="pc:EntityNamespace"/>
+        <xs:attribute ref="pc:EntityName"/>
+        <xs:attribute ref="pc:SystemInstanceName"/>
+        <xs:attribute ref="pc:AssociationName"/>
+      </xs:complexType>
+    </xs:element>
+    <xs:attribute name="EntityNamespace" type="xs:string"/>
+    <xs:attribute name="EntityName" type="xs:string"/>
+    <xs:attribute name="SystemInstanceName" type="xs:string"/>
+    <xs:attribute name="AssociationName" type="xs:string"/>
+    <xs:element name="BDCEntity">
+      <xs:complexType>
+        <xs:sequence>
+          <xs:element ref="pc:EntityDisplayName" minOccurs="0"/>
+          <xs:element ref="pc:EntityInstanceReference" minOccurs="0"/>
+          <xs:element ref="pc:EntityId1" minOccurs="0"/>
+          <xs:element ref="pc:EntityId2" minOccurs="0"/>
+          <xs:element ref="pc:EntityId3" minOccurs="0"/>
+          <xs:element ref="pc:EntityId4" minOccurs="0"/>
+          <xs:element ref="pc:EntityId5" minOccurs="0"/>
+        </xs:sequence>
+      </xs:complexType>
+    </xs:element>
+    <xs:element name="EntityDisplayName" type="xs:string"/>
+    <xs:element name="EntityInstanceReference" type="xs:string"/>
+    <xs:element name="EntityId1" type="xs:string"/>
+    <xs:element name="EntityId2" type="xs:string"/>
+    <xs:element name="EntityId3" type="xs:string"/>
+    <xs:element name="EntityId4" type="xs:string"/>
+    <xs:element name="EntityId5" type="xs:string"/>
+    <xs:element name="Terms">
+      <xs:complexType>
+        <xs:sequence>
+          <xs:element ref="pc:TermInfo" minOccurs="0" maxOccurs="unbounded"/>
+        </xs:sequence>
+      </xs:complexType>
+    </xs:element>
+    <xs:element name="TermInfo">
+      <xs:complexType>
+        <xs:sequence>
+          <xs:element ref="pc:TermName" minOccurs="0"/>
+          <xs:element ref="pc:TermId" minOccurs="0"/>
+        </xs:sequence>
+      </xs:complexType>
+    </xs:element>
+    <xs:element name="TermName" type="xs:string"/>
+    <xs:element name="TermId" type="xs:string"/>
+  </xs:schema>
+</ct:contentTypeSchema>
+</file>
+
+<file path=customXml/itemProps1.xml><?xml version="1.0" encoding="utf-8"?>
+<ds:datastoreItem xmlns:ds="http://schemas.openxmlformats.org/officeDocument/2006/customXml" ds:itemID="{478131DC-65B6-443F-A48E-A8D7E9275190}">
+  <ds:schemaRefs>
+    <ds:schemaRef ds:uri="http://schemas.microsoft.com/office/2006/metadata/properties"/>
+    <ds:schemaRef ds:uri="http://schemas.microsoft.com/office/infopath/2007/PartnerControls"/>
+  </ds:schemaRefs>
+</ds:datastoreItem>
+</file>
+
+<file path=customXml/itemProps2.xml><?xml version="1.0" encoding="utf-8"?>
+<ds:datastoreItem xmlns:ds="http://schemas.openxmlformats.org/officeDocument/2006/customXml" ds:itemID="{DFE874AC-886E-4E30-AB8D-7EE99EDAFFAF}">
+  <ds:schemaRefs>
+    <ds:schemaRef ds:uri="http://schemas.microsoft.com/sharepoint/v3/contenttype/forms"/>
+  </ds:schemaRefs>
+</ds:datastoreItem>
+</file>
+
+<file path=customXml/itemProps3.xml><?xml version="1.0" encoding="utf-8"?>
+<ds:datastoreItem xmlns:ds="http://schemas.openxmlformats.org/officeDocument/2006/customXml" ds:itemID="{7C705F1E-5E81-4253-93ED-22CF936A3083}">
+  <ds:schemaRefs>
+    <ds:schemaRef ds:uri="http://schemas.microsoft.com/office/2006/metadata/contentType"/>
+    <ds:schemaRef ds:uri="http://schemas.microsoft.com/office/2006/metadata/properties/metaAttributes"/>
+    <ds:schemaRef ds:uri="http://www.w3.org/2001/XMLSchema"/>
+    <ds:schemaRef ds:uri="http://schemas.microsoft.com/office/2006/metadata/properties"/>
+    <ds:schemaRef ds:uri="07912297-0d2c-4681-8a11-b62e3f584095"/>
+    <ds:schemaRef ds:uri="http://schemas.microsoft.com/office/2006/documentManagement/types"/>
+    <ds:schemaRef ds:uri="http://schemas.microsoft.com/office/infopath/2007/PartnerControls"/>
+    <ds:schemaRef ds:uri="http://schemas.openxmlformats.org/package/2006/metadata/core-properties"/>
+    <ds:schemaRef ds:uri="http://purl.org/dc/elements/1.1/"/>
+    <ds:schemaRef ds:uri="http://purl.org/dc/terms/"/>
+    <ds:schemaRef ds:uri="http://schemas.microsoft.com/internal/obd"/>
+  </ds:schemaRefs>
+</ds:datastoreItem>
 </file>
</xml_diff>